<commit_message>
Information Exposure  -  .HTACCESS
</commit_message>
<xml_diff>
--- a/blog/Notes1.docx
+++ b/blog/Notes1.docx
@@ -1192,11 +1192,13 @@
         <w:pStyle w:val="Heading2"/>
         <w:rPr>
           <w:rFonts w:ascii="Cambria" w:hAnsi="Cambria"/>
-        </w:rPr>
-      </w:pPr>
-      <w:r>
-        <w:rPr>
-          <w:rFonts w:ascii="Cambria" w:hAnsi="Cambria"/>
+          <w:highlight w:val="green"/>
+        </w:rPr>
+      </w:pPr>
+      <w:r>
+        <w:rPr>
+          <w:rFonts w:ascii="Cambria" w:hAnsi="Cambria"/>
+          <w:highlight w:val="green"/>
         </w:rPr>
         <w:lastRenderedPageBreak/>
         <w:t>Information Exposure</w:t>
@@ -1217,6 +1219,7 @@
       <w:r>
         <w:rPr>
           <w:rFonts w:ascii="Cambria" w:hAnsi="Cambria"/>
+          <w:highlight w:val="green"/>
         </w:rPr>
         <w:t>Config</w:t>
       </w:r>
@@ -1224,6 +1227,7 @@
       <w:r>
         <w:rPr>
           <w:rFonts w:ascii="Cambria" w:hAnsi="Cambria"/>
+          <w:highlight w:val="green"/>
         </w:rPr>
         <w:t>/</w:t>
       </w:r>
@@ -1231,6 +1235,7 @@
       <w:r>
         <w:rPr>
           <w:rFonts w:ascii="Cambria" w:hAnsi="Cambria"/>
+          <w:highlight w:val="green"/>
         </w:rPr>
         <w:t>config.cfg</w:t>
       </w:r>
@@ -1238,6 +1243,7 @@
       <w:r>
         <w:rPr>
           <w:rFonts w:ascii="Cambria" w:hAnsi="Cambria"/>
+          <w:highlight w:val="green"/>
         </w:rPr>
         <w:t xml:space="preserve"> file should not be visible</w:t>
       </w:r>
@@ -1256,6 +1262,8 @@
         </w:rPr>
         <w:t>XSS</w:t>
       </w:r>
+      <w:bookmarkStart w:id="0" w:name="_GoBack"/>
+      <w:bookmarkEnd w:id="0"/>
     </w:p>
     <w:p>
       <w:pPr>
@@ -1697,8 +1705,6 @@
           <w:rFonts w:ascii="Cambria" w:hAnsi="Cambria"/>
         </w:rPr>
       </w:pPr>
-      <w:bookmarkStart w:id="0" w:name="_GoBack"/>
-      <w:bookmarkEnd w:id="0"/>
       <w:r>
         <w:rPr>
           <w:rFonts w:ascii="Cambria" w:hAnsi="Cambria"/>
@@ -1752,19 +1758,7 @@
           <w:rPr>
             <w:rStyle w:val="Hyperlink"/>
           </w:rPr>
-          <w:t>http://greenash.net.au/thoughts/2010/05/taki</w:t>
-        </w:r>
-        <w:r>
-          <w:rPr>
-            <w:rStyle w:val="Hyperlink"/>
-          </w:rPr>
-          <w:t>n</w:t>
-        </w:r>
-        <w:r>
-          <w:rPr>
-            <w:rStyle w:val="Hyperlink"/>
-          </w:rPr>
-          <w:t>g-php-fat-free-framework-for-a-test-drive/</w:t>
+          <w:t>http://greenash.net.au/thoughts/2010/05/taking-php-fat-free-framework-for-a-test-drive/</w:t>
         </w:r>
       </w:hyperlink>
       <w:r>
@@ -2086,7 +2080,6 @@
         <w:rPr>
           <w:rFonts w:ascii="Cambria" w:hAnsi="Cambria"/>
         </w:rPr>
-        <w:lastRenderedPageBreak/>
         <w:t>Open Redirects</w:t>
       </w:r>
     </w:p>
@@ -4187,7 +4180,7 @@
 </file>
 
 <file path=customXml/itemProps1.xml><?xml version="1.0" encoding="utf-8"?>
-<ds:datastoreItem xmlns:ds="http://schemas.openxmlformats.org/officeDocument/2006/customXml" ds:itemID="{7CE4877E-2154-4B48-8B21-D904A0FA6A45}">
+<ds:datastoreItem xmlns:ds="http://schemas.openxmlformats.org/officeDocument/2006/customXml" ds:itemID="{F75A4824-31E3-4B0F-ADC1-7DC4819055D5}">
   <ds:schemaRefs>
     <ds:schemaRef ds:uri="http://schemas.openxmlformats.org/officeDocument/2006/bibliography"/>
   </ds:schemaRefs>

</xml_diff>